<commit_message>
-Adam GUI V1.0.0 completed
</commit_message>
<xml_diff>
--- a/UI Design Document.docx
+++ b/UI Design Document.docx
@@ -2441,8 +2441,6 @@
         <w:ind w:left="72" w:firstLine="360"/>
         <w:jc w:val="center"/>
       </w:pPr>
-      <w:bookmarkStart w:id="0" w:name="_GoBack"/>
-      <w:bookmarkEnd w:id="0"/>
     </w:p>
     <w:p>
       <w:pPr>
@@ -2678,8 +2676,8 @@
         </w:rPr>
         <w:lastRenderedPageBreak/>
         <w:drawing>
-          <wp:inline distT="0" distB="0" distL="0" distR="0" wp14:anchorId="4546E262" wp14:editId="7C0E7495">
-            <wp:extent cx="4864100" cy="3860800"/>
+          <wp:inline distT="0" distB="0" distL="0" distR="0" wp14:anchorId="4546E262" wp14:editId="621BB957">
+            <wp:extent cx="4406900" cy="3497905"/>
             <wp:effectExtent l="0" t="0" r="0" b="0"/>
             <wp:docPr id="8" name="Picture 8"/>
             <wp:cNvGraphicFramePr>
@@ -2706,7 +2704,7 @@
                   <pic:spPr bwMode="auto">
                     <a:xfrm>
                       <a:off x="0" y="0"/>
-                      <a:ext cx="4864100" cy="3860800"/>
+                      <a:ext cx="4414582" cy="3504003"/>
                     </a:xfrm>
                     <a:prstGeom prst="rect">
                       <a:avLst/>
@@ -3005,22 +3003,40 @@
     </w:p>
     <w:p>
       <w:pPr>
-        <w:ind w:firstLine="432"/>
+        <w:pStyle w:val="Header"/>
+        <w:jc w:val="left"/>
+      </w:pPr>
+      <w:bookmarkStart w:id="0" w:name="_GoBack"/>
+      <w:bookmarkEnd w:id="0"/>
+    </w:p>
+    <w:p>
+      <w:pPr>
+        <w:pStyle w:val="Header"/>
+      </w:pPr>
+      <w:r>
+        <w:t>References</w:t>
+      </w:r>
+    </w:p>
+    <w:p>
+      <w:pPr>
+        <w:pStyle w:val="ListParagraph"/>
+        <w:numPr>
+          <w:ilvl w:val="0"/>
+          <w:numId w:val="9"/>
+        </w:numPr>
         <w:jc w:val="both"/>
       </w:pPr>
-    </w:p>
-    <w:p>
-      <w:pPr>
-        <w:pStyle w:val="Header"/>
-      </w:pPr>
-      <w:r>
-        <w:t>References</w:t>
-      </w:r>
-    </w:p>
-    <w:p>
-      <w:pPr>
-        <w:jc w:val="both"/>
-      </w:pPr>
+      <w:r>
+        <w:t xml:space="preserve">UAB ECE Informal Report Template. </w:t>
+      </w:r>
+      <w:hyperlink r:id="rId12" w:history="1">
+        <w:r>
+          <w:rPr>
+            <w:rStyle w:val="Hyperlink"/>
+          </w:rPr>
+          <w:t>http://www-ece.eng.uab.edu/EEInformalReportTemplate.doc</w:t>
+        </w:r>
+      </w:hyperlink>
     </w:p>
     <w:p>
       <w:pPr>
@@ -3029,8 +3045,8 @@
       </w:pPr>
     </w:p>
     <w:sectPr>
-      <w:headerReference w:type="default" r:id="rId12"/>
-      <w:footerReference w:type="default" r:id="rId13"/>
+      <w:headerReference w:type="default" r:id="rId13"/>
+      <w:footerReference w:type="default" r:id="rId14"/>
       <w:type w:val="continuous"/>
       <w:pgSz w:w="12240" w:h="15840"/>
       <w:pgMar w:top="1440" w:right="1440" w:bottom="1440" w:left="1440" w:header="720" w:footer="720" w:gutter="0"/>
@@ -3137,6 +3153,7 @@
     <w:lvl w:ilvl="0">
       <w:start w:val="1"/>
       <w:numFmt w:val="none"/>
+      <w:pStyle w:val="Heading1"/>
       <w:suff w:val="nothing"/>
       <w:lvlText w:val=""/>
       <w:lvlJc w:val="left"/>
@@ -3176,6 +3193,7 @@
     <w:lvl w:ilvl="3">
       <w:start w:val="1"/>
       <w:numFmt w:val="none"/>
+      <w:pStyle w:val="Heading4"/>
       <w:suff w:val="nothing"/>
       <w:lvlText w:val=""/>
       <w:lvlJc w:val="left"/>
@@ -3726,6 +3744,95 @@
     </w:lvl>
   </w:abstractNum>
   <w:abstractNum w:abstractNumId="6" w15:restartNumberingAfterBreak="0">
+    <w:nsid w:val="60737907"/>
+    <w:multiLevelType w:val="hybridMultilevel"/>
+    <w:tmpl w:val="E97850CC"/>
+    <w:lvl w:ilvl="0" w:tplc="0409000F">
+      <w:start w:val="1"/>
+      <w:numFmt w:val="decimal"/>
+      <w:lvlText w:val="%1."/>
+      <w:lvlJc w:val="left"/>
+      <w:pPr>
+        <w:ind w:left="720" w:hanging="360"/>
+      </w:pPr>
+      <w:rPr>
+        <w:rFonts w:hint="default"/>
+      </w:rPr>
+    </w:lvl>
+    <w:lvl w:ilvl="1" w:tplc="04090019" w:tentative="1">
+      <w:start w:val="1"/>
+      <w:numFmt w:val="lowerLetter"/>
+      <w:lvlText w:val="%2."/>
+      <w:lvlJc w:val="left"/>
+      <w:pPr>
+        <w:ind w:left="1440" w:hanging="360"/>
+      </w:pPr>
+    </w:lvl>
+    <w:lvl w:ilvl="2" w:tplc="0409001B" w:tentative="1">
+      <w:start w:val="1"/>
+      <w:numFmt w:val="lowerRoman"/>
+      <w:lvlText w:val="%3."/>
+      <w:lvlJc w:val="right"/>
+      <w:pPr>
+        <w:ind w:left="2160" w:hanging="180"/>
+      </w:pPr>
+    </w:lvl>
+    <w:lvl w:ilvl="3" w:tplc="0409000F" w:tentative="1">
+      <w:start w:val="1"/>
+      <w:numFmt w:val="decimal"/>
+      <w:lvlText w:val="%4."/>
+      <w:lvlJc w:val="left"/>
+      <w:pPr>
+        <w:ind w:left="2880" w:hanging="360"/>
+      </w:pPr>
+    </w:lvl>
+    <w:lvl w:ilvl="4" w:tplc="04090019" w:tentative="1">
+      <w:start w:val="1"/>
+      <w:numFmt w:val="lowerLetter"/>
+      <w:lvlText w:val="%5."/>
+      <w:lvlJc w:val="left"/>
+      <w:pPr>
+        <w:ind w:left="3600" w:hanging="360"/>
+      </w:pPr>
+    </w:lvl>
+    <w:lvl w:ilvl="5" w:tplc="0409001B" w:tentative="1">
+      <w:start w:val="1"/>
+      <w:numFmt w:val="lowerRoman"/>
+      <w:lvlText w:val="%6."/>
+      <w:lvlJc w:val="right"/>
+      <w:pPr>
+        <w:ind w:left="4320" w:hanging="180"/>
+      </w:pPr>
+    </w:lvl>
+    <w:lvl w:ilvl="6" w:tplc="0409000F" w:tentative="1">
+      <w:start w:val="1"/>
+      <w:numFmt w:val="decimal"/>
+      <w:lvlText w:val="%7."/>
+      <w:lvlJc w:val="left"/>
+      <w:pPr>
+        <w:ind w:left="5040" w:hanging="360"/>
+      </w:pPr>
+    </w:lvl>
+    <w:lvl w:ilvl="7" w:tplc="04090019" w:tentative="1">
+      <w:start w:val="1"/>
+      <w:numFmt w:val="lowerLetter"/>
+      <w:lvlText w:val="%8."/>
+      <w:lvlJc w:val="left"/>
+      <w:pPr>
+        <w:ind w:left="5760" w:hanging="360"/>
+      </w:pPr>
+    </w:lvl>
+    <w:lvl w:ilvl="8" w:tplc="0409001B" w:tentative="1">
+      <w:start w:val="1"/>
+      <w:numFmt w:val="lowerRoman"/>
+      <w:lvlText w:val="%9."/>
+      <w:lvlJc w:val="right"/>
+      <w:pPr>
+        <w:ind w:left="6480" w:hanging="180"/>
+      </w:pPr>
+    </w:lvl>
+  </w:abstractNum>
+  <w:abstractNum w:abstractNumId="7" w15:restartNumberingAfterBreak="0">
     <w:nsid w:val="62192205"/>
     <w:multiLevelType w:val="hybridMultilevel"/>
     <w:tmpl w:val="CA78F482"/>
@@ -3838,7 +3945,7 @@
       </w:rPr>
     </w:lvl>
   </w:abstractNum>
-  <w:abstractNum w:abstractNumId="7" w15:restartNumberingAfterBreak="0">
+  <w:abstractNum w:abstractNumId="8" w15:restartNumberingAfterBreak="0">
     <w:nsid w:val="6F2A7C99"/>
     <w:multiLevelType w:val="hybridMultilevel"/>
     <w:tmpl w:val="B34E27F0"/>
@@ -3964,16 +4071,19 @@
     <w:abstractNumId w:val="3"/>
   </w:num>
   <w:num w:numId="5">
-    <w:abstractNumId w:val="6"/>
+    <w:abstractNumId w:val="7"/>
   </w:num>
   <w:num w:numId="6">
-    <w:abstractNumId w:val="7"/>
+    <w:abstractNumId w:val="8"/>
   </w:num>
   <w:num w:numId="7">
     <w:abstractNumId w:val="4"/>
   </w:num>
   <w:num w:numId="8">
     <w:abstractNumId w:val="5"/>
+  </w:num>
+  <w:num w:numId="9">
+    <w:abstractNumId w:val="6"/>
   </w:num>
 </w:numbering>
 </file>
@@ -4620,12 +4730,9 @@
   <w:style w:type="character" w:customStyle="1" w:styleId="WW8Num8z8">
     <w:name w:val="WW8Num8z8"/>
   </w:style>
-  <w:style w:type="character" w:styleId="DefaultParagraphFont0">
-    <w:name w:val="Default Paragraph Font"/>
-  </w:style>
   <w:style w:type="character" w:styleId="PageNumber">
     <w:name w:val="page number"/>
-    <w:basedOn w:val="DefaultParagraphFont0"/>
+    <w:basedOn w:val="DefaultParagraphFont"/>
   </w:style>
   <w:style w:type="character" w:styleId="Hyperlink">
     <w:name w:val="Hyperlink"/>
@@ -4739,7 +4846,7 @@
     </w:pPr>
     <w:rPr>
       <w:b/>
-      <w:lang w:val="en-US" w:eastAsia="en-US"/>
+      <w:lang w:eastAsia="en-US"/>
     </w:rPr>
   </w:style>
   <w:style w:type="paragraph" w:customStyle="1" w:styleId="ReplyForwardToFromDate">
@@ -4813,6 +4920,29 @@
         <w:insideV w:val="single" w:sz="4" w:space="0" w:color="auto"/>
       </w:tblBorders>
     </w:tblPr>
+  </w:style>
+  <w:style w:type="paragraph" w:styleId="ListParagraph">
+    <w:name w:val="List Paragraph"/>
+    <w:basedOn w:val="Normal"/>
+    <w:uiPriority w:val="34"/>
+    <w:qFormat/>
+    <w:rsid w:val="0033645A"/>
+    <w:pPr>
+      <w:ind w:left="720"/>
+      <w:contextualSpacing/>
+    </w:pPr>
+  </w:style>
+  <w:style w:type="character" w:styleId="UnresolvedMention">
+    <w:name w:val="Unresolved Mention"/>
+    <w:basedOn w:val="DefaultParagraphFont"/>
+    <w:uiPriority w:val="99"/>
+    <w:semiHidden/>
+    <w:unhideWhenUsed/>
+    <w:rsid w:val="0033645A"/>
+    <w:rPr>
+      <w:color w:val="605E5C"/>
+      <w:shd w:val="clear" w:color="auto" w:fill="E1DFDD"/>
+    </w:rPr>
   </w:style>
 </w:styles>
 </file>

</xml_diff>